<commit_message>
Fix small resume issues
 - coveralls ==> codecov.io
 - Part III publication date: 2010 ==> 2011
</commit_message>
<xml_diff>
--- a/IzaakBeekmanResume.docx
+++ b/IzaakBeekmanResume.docx
@@ -11,8 +11,6 @@
           <w:szCs w:val="22"/>
         </w:rPr>
       </w:pPr>
-      <w:bookmarkStart w:id="0" w:name="_GoBack"/>
-      <w:bookmarkEnd w:id="0"/>
       <w:r>
         <w:rPr>
           <w:rFonts w:ascii="Palatino" w:hAnsi="Palatino"/>
@@ -1678,25 +1676,25 @@
           <w:sz w:val="22"/>
           <w:szCs w:val="22"/>
         </w:rPr>
-        <w:t xml:space="preserve"> with </w:t>
-      </w:r>
-      <w:proofErr w:type="spellStart"/>
-      <w:r>
-        <w:rPr>
-          <w:rFonts w:ascii="Palatino" w:hAnsi="Palatino"/>
-          <w:sz w:val="22"/>
-          <w:szCs w:val="22"/>
-        </w:rPr>
-        <w:t>travis</w:t>
-      </w:r>
-      <w:proofErr w:type="spellEnd"/>
-      <w:r>
-        <w:rPr>
-          <w:rFonts w:ascii="Palatino" w:hAnsi="Palatino"/>
-          <w:sz w:val="22"/>
-          <w:szCs w:val="22"/>
-        </w:rPr>
-        <w:t>-ci and coveralls</w:t>
+        <w:t xml:space="preserve"> with Travis-CI</w:t>
+      </w:r>
+      <w:bookmarkStart w:id="0" w:name="_GoBack"/>
+      <w:bookmarkEnd w:id="0"/>
+      <w:r>
+        <w:rPr>
+          <w:rFonts w:ascii="Palatino" w:hAnsi="Palatino"/>
+          <w:sz w:val="22"/>
+          <w:szCs w:val="22"/>
+        </w:rPr>
+        <w:t xml:space="preserve"> and </w:t>
+      </w:r>
+      <w:r>
+        <w:rPr>
+          <w:rFonts w:ascii="Palatino" w:hAnsi="Palatino"/>
+          <w:sz w:val="22"/>
+          <w:szCs w:val="22"/>
+        </w:rPr>
+        <w:t>codecov.io</w:t>
       </w:r>
     </w:p>
     <w:p>
@@ -1877,7 +1875,15 @@
           <w:sz w:val="22"/>
           <w:szCs w:val="22"/>
         </w:rPr>
-        <w:t>, 672, pages 245-267, 2010.</w:t>
+        <w:t>, 672, pages 245-267, 2011</w:t>
+      </w:r>
+      <w:r>
+        <w:rPr>
+          <w:rFonts w:ascii="Palatino" w:hAnsi="Palatino"/>
+          <w:sz w:val="22"/>
+          <w:szCs w:val="22"/>
+        </w:rPr>
+        <w:t>.</w:t>
       </w:r>
     </w:p>
     <w:p>
@@ -6269,7 +6275,7 @@
 </file>
 
 <file path=customXml/itemProps3.xml><?xml version="1.0" encoding="utf-8"?>
-<ds:datastoreItem xmlns:ds="http://schemas.openxmlformats.org/officeDocument/2006/customXml" ds:itemID="{1358953A-A2AF-DF49-97F9-A95D2B031AE3}">
+<ds:datastoreItem xmlns:ds="http://schemas.openxmlformats.org/officeDocument/2006/customXml" ds:itemID="{8CAB5CFC-FAB6-B14E-8AB8-FB02199839F6}">
   <ds:schemaRefs>
     <ds:schemaRef ds:uri="http://schemas.openxmlformats.org/officeDocument/2006/bibliography"/>
   </ds:schemaRefs>

</xml_diff>